<commit_message>
continuamos con intermedio (0h 45")
</commit_message>
<xml_diff>
--- a/INTERMEDIO_PYTHON.docx
+++ b/INTERMEDIO_PYTHON.docx
@@ -1,20 +1,42 @@
 
 <file path=word/document.xml><?xml version="1.0" encoding="utf-8"?>
-<w:document xmlns:wpc="http://schemas.microsoft.com/office/word/2010/wordprocessingCanvas" xmlns:cx="http://schemas.microsoft.com/office/drawing/2014/chartex" xmlns:cx1="http://schemas.microsoft.com/office/drawing/2015/9/8/chartex" xmlns:cx2="http://schemas.microsoft.com/office/drawing/2015/10/21/chartex" xmlns:cx3="http://schemas.microsoft.com/office/drawing/2016/5/9/chartex" xmlns:cx4="http://schemas.microsoft.com/office/drawing/2016/5/10/chartex" xmlns:cx5="http://schemas.microsoft.com/office/drawing/2016/5/11/chartex" xmlns:cx6="http://schemas.microsoft.com/office/drawing/2016/5/12/chartex" xmlns:cx7="http://schemas.microsoft.com/office/drawing/2016/5/13/chartex" xmlns:cx8="http://schemas.microsoft.com/office/drawing/2016/5/14/chartex" xmlns:mc="http://schemas.openxmlformats.org/markup-compatibility/2006" xmlns:aink="http://schemas.microsoft.com/office/drawing/2016/ink" xmlns:am3d="http://schemas.microsoft.com/office/drawing/2017/model3d" xmlns:o="urn:schemas-microsoft-com:office:office" xmlns:oel="http://schemas.microsoft.com/office/2019/extlst" xmlns:r="http://schemas.openxmlformats.org/officeDocument/2006/relationships" xmlns:m="http://schemas.openxmlformats.org/officeDocument/2006/math" xmlns:v="urn:schemas-microsoft-com:vml" xmlns:wp14="http://schemas.microsoft.com/office/word/2010/wordprocessingDrawing" xmlns:wp="http://schemas.openxmlformats.org/drawingml/2006/wordprocessingDrawing" xmlns:w10="urn:schemas-microsoft-com:office:word" xmlns:w="http://schemas.openxmlformats.org/wordprocessingml/2006/main" xmlns:w14="http://schemas.microsoft.com/office/word/2010/wordml" xmlns:w15="http://schemas.microsoft.com/office/word/2012/wordml" xmlns:w16cex="http://schemas.microsoft.com/office/word/2018/wordml/cex" xmlns:w16cid="http://schemas.microsoft.com/office/word/2016/wordml/cid" xmlns:w16="http://schemas.microsoft.com/office/word/2018/wordml" xmlns:w16sdtdh="http://schemas.microsoft.com/office/word/2020/wordml/sdtdatahash" xmlns:w16se="http://schemas.microsoft.com/office/word/2015/wordml/symex" xmlns:wpg="http://schemas.microsoft.com/office/word/2010/wordprocessingGroup" xmlns:wpi="http://schemas.microsoft.com/office/word/2010/wordprocessingInk" xmlns:wne="http://schemas.microsoft.com/office/word/2006/wordml" xmlns:wps="http://schemas.microsoft.com/office/word/2010/wordprocessingShape" mc:Ignorable="w14 w15 w16se w16cid w16 w16cex w16sdtdh wp14">
+<w:document xmlns:wpc="http://schemas.microsoft.com/office/word/2010/wordprocessingCanvas" xmlns:cx="http://schemas.microsoft.com/office/drawing/2014/chartex" xmlns:cx1="http://schemas.microsoft.com/office/drawing/2015/9/8/chartex" xmlns:cx2="http://schemas.microsoft.com/office/drawing/2015/10/21/chartex" xmlns:cx3="http://schemas.microsoft.com/office/drawing/2016/5/9/chartex" xmlns:cx4="http://schemas.microsoft.com/office/drawing/2016/5/10/chartex" xmlns:cx5="http://schemas.microsoft.com/office/drawing/2016/5/11/chartex" xmlns:cx6="http://schemas.microsoft.com/office/drawing/2016/5/12/chartex" xmlns:cx7="http://schemas.microsoft.com/office/drawing/2016/5/13/chartex" xmlns:cx8="http://schemas.microsoft.com/office/drawing/2016/5/14/chartex" xmlns:mc="http://schemas.openxmlformats.org/markup-compatibility/2006" xmlns:aink="http://schemas.microsoft.com/office/drawing/2016/ink" xmlns:am3d="http://schemas.microsoft.com/office/drawing/2017/model3d" xmlns:o="urn:schemas-microsoft-com:office:office" xmlns:oel="http://schemas.microsoft.com/office/2019/extlst" xmlns:r="http://schemas.openxmlformats.org/officeDocument/2006/relationships" xmlns:m="http://schemas.openxmlformats.org/officeDocument/2006/math" xmlns:v="urn:schemas-microsoft-com:vml" xmlns:wp14="http://schemas.microsoft.com/office/word/2010/wordprocessingDrawing" xmlns:wp="http://schemas.openxmlformats.org/drawingml/2006/wordprocessingDrawing" xmlns:w10="urn:schemas-microsoft-com:office:word" xmlns:w="http://schemas.openxmlformats.org/wordprocessingml/2006/main" xmlns:w14="http://schemas.microsoft.com/office/word/2010/wordml" xmlns:w15="http://schemas.microsoft.com/office/word/2012/wordml" xmlns:w16cex="http://schemas.microsoft.com/office/word/2018/wordml/cex" xmlns:w16cid="http://schemas.microsoft.com/office/word/2016/wordml/cid" xmlns:w16="http://schemas.microsoft.com/office/word/2018/wordml" xmlns:w16du="http://schemas.microsoft.com/office/word/2023/wordml/word16du" xmlns:w16sdtdh="http://schemas.microsoft.com/office/word/2020/wordml/sdtdatahash" xmlns:w16se="http://schemas.microsoft.com/office/word/2015/wordml/symex" xmlns:wpg="http://schemas.microsoft.com/office/word/2010/wordprocessingGroup" xmlns:wpi="http://schemas.microsoft.com/office/word/2010/wordprocessingInk" xmlns:wne="http://schemas.microsoft.com/office/word/2006/wordml" xmlns:wps="http://schemas.microsoft.com/office/word/2010/wordprocessingShape" mc:Ignorable="w14 w15 w16se w16cid w16 w16cex w16sdtdh w16du wp14">
   <w:body>
     <w:p>
+      <w:pPr>
+        <w:rPr>
+          <w:rFonts w:hint="eastAsia"/>
+        </w:rPr>
+      </w:pPr>
       <w:r>
         <w:t>Para aprende Python (</w:t>
       </w:r>
       <w:r>
-        <w:t>0</w:t>
-      </w:r>
-      <w:r>
-        <w:t>h 0”)</w:t>
-      </w:r>
-    </w:p>
-    <w:p/>
-    <w:p>
+        <w:t>0h</w:t>
+      </w:r>
+      <w:r>
+        <w:t xml:space="preserve"> </w:t>
+      </w:r>
+      <w:r>
+        <w:t>45</w:t>
+      </w:r>
+      <w:r>
+        <w:t>”)</w:t>
+      </w:r>
+    </w:p>
+    <w:p>
+      <w:pPr>
+        <w:rPr>
+          <w:rFonts w:hint="eastAsia"/>
+        </w:rPr>
+      </w:pPr>
+    </w:p>
+    <w:p>
+      <w:pPr>
+        <w:rPr>
+          <w:rFonts w:hint="eastAsia"/>
+        </w:rPr>
+      </w:pPr>
       <w:hyperlink r:id="rId4" w:history="1">
         <w:r>
           <w:rPr>
@@ -55,31 +77,7 @@
           <w:rPr>
             <w:rStyle w:val="Hipervnculo"/>
           </w:rPr>
-          <w:t>https://github.c</w:t>
-        </w:r>
-        <w:r>
-          <w:rPr>
-            <w:rStyle w:val="Hipervnculo"/>
-          </w:rPr>
-          <w:t>o</w:t>
-        </w:r>
-        <w:r>
-          <w:rPr>
-            <w:rStyle w:val="Hipervnculo"/>
-          </w:rPr>
-          <w:t>m/mouredev/hel</w:t>
-        </w:r>
-        <w:r>
-          <w:rPr>
-            <w:rStyle w:val="Hipervnculo"/>
-          </w:rPr>
-          <w:t>l</w:t>
-        </w:r>
-        <w:r>
-          <w:rPr>
-            <w:rStyle w:val="Hipervnculo"/>
-          </w:rPr>
-          <w:t>o-python</w:t>
+          <w:t>https://github.com/mouredev/hello-python</w:t>
         </w:r>
       </w:hyperlink>
     </w:p>
@@ -110,7 +108,7 @@
           <w:bottom w:val="single" w:sz="6" w:space="1" w:color="000000"/>
         </w:pBdr>
         <w:rPr>
-          <w:rFonts w:hint="eastAsia"/>
+          <w:rStyle w:val="Hipervnculo"/>
         </w:rPr>
       </w:pPr>
       <w:hyperlink r:id="rId6">
@@ -118,23 +116,658 @@
           <w:rPr>
             <w:rStyle w:val="Hipervnculo"/>
           </w:rPr>
-          <w:t>https://github.com/Asabeneh/30-Days-Of-P</w:t>
-        </w:r>
-        <w:r>
-          <w:rPr>
-            <w:rStyle w:val="Hipervnculo"/>
-          </w:rPr>
-          <w:t>y</w:t>
-        </w:r>
-        <w:r>
-          <w:rPr>
-            <w:rStyle w:val="Hipervnculo"/>
-          </w:rPr>
-          <w:t>thon</w:t>
+          <w:t>https://github.com/Asabeneh/30-Days-Of-Python</w:t>
         </w:r>
       </w:hyperlink>
     </w:p>
+    <w:p>
+      <w:r>
+        <w:rPr>
+          <w:highlight w:val="green"/>
+        </w:rPr>
+        <w:t>DATES</w:t>
+      </w:r>
+    </w:p>
+    <w:p>
+      <w:r>
+        <w:t>Debemos importar datetime</w:t>
+      </w:r>
+    </w:p>
+    <w:p>
+      <w:r>
+        <w:drawing>
+          <wp:inline distT="0" distB="0" distL="0" distR="0" wp14:anchorId="73B51FE9" wp14:editId="06963485">
+            <wp:extent cx="3181794" cy="1143160"/>
+            <wp:effectExtent l="0" t="0" r="0" b="0"/>
+            <wp:docPr id="1385215819" name="Imagen 1"/>
+            <wp:cNvGraphicFramePr>
+              <a:graphicFrameLocks xmlns:a="http://schemas.openxmlformats.org/drawingml/2006/main" noChangeAspect="1"/>
+            </wp:cNvGraphicFramePr>
+            <a:graphic xmlns:a="http://schemas.openxmlformats.org/drawingml/2006/main">
+              <a:graphicData uri="http://schemas.openxmlformats.org/drawingml/2006/picture">
+                <pic:pic xmlns:pic="http://schemas.openxmlformats.org/drawingml/2006/picture">
+                  <pic:nvPicPr>
+                    <pic:cNvPr id="1385215819" name=""/>
+                    <pic:cNvPicPr/>
+                  </pic:nvPicPr>
+                  <pic:blipFill>
+                    <a:blip r:embed="rId7"/>
+                    <a:stretch>
+                      <a:fillRect/>
+                    </a:stretch>
+                  </pic:blipFill>
+                  <pic:spPr>
+                    <a:xfrm>
+                      <a:off x="0" y="0"/>
+                      <a:ext cx="3181794" cy="1143160"/>
+                    </a:xfrm>
+                    <a:prstGeom prst="rect">
+                      <a:avLst/>
+                    </a:prstGeom>
+                  </pic:spPr>
+                </pic:pic>
+              </a:graphicData>
+            </a:graphic>
+          </wp:inline>
+        </w:drawing>
+      </w:r>
+    </w:p>
+    <w:p>
+      <w:r>
+        <w:t>Si solo importamos datetime y queremos llamar la función que esta dentro del modulo debemos de ponerlo asi</w:t>
+      </w:r>
+    </w:p>
+    <w:p>
+      <w:r>
+        <w:drawing>
+          <wp:inline distT="0" distB="0" distL="0" distR="0" wp14:anchorId="0B78C15A" wp14:editId="329E5B2F">
+            <wp:extent cx="4867954" cy="2572109"/>
+            <wp:effectExtent l="0" t="0" r="8890" b="0"/>
+            <wp:docPr id="311423379" name="Imagen 1"/>
+            <wp:cNvGraphicFramePr>
+              <a:graphicFrameLocks xmlns:a="http://schemas.openxmlformats.org/drawingml/2006/main" noChangeAspect="1"/>
+            </wp:cNvGraphicFramePr>
+            <a:graphic xmlns:a="http://schemas.openxmlformats.org/drawingml/2006/main">
+              <a:graphicData uri="http://schemas.openxmlformats.org/drawingml/2006/picture">
+                <pic:pic xmlns:pic="http://schemas.openxmlformats.org/drawingml/2006/picture">
+                  <pic:nvPicPr>
+                    <pic:cNvPr id="311423379" name=""/>
+                    <pic:cNvPicPr/>
+                  </pic:nvPicPr>
+                  <pic:blipFill>
+                    <a:blip r:embed="rId8"/>
+                    <a:stretch>
+                      <a:fillRect/>
+                    </a:stretch>
+                  </pic:blipFill>
+                  <pic:spPr>
+                    <a:xfrm>
+                      <a:off x="0" y="0"/>
+                      <a:ext cx="4867954" cy="2572109"/>
+                    </a:xfrm>
+                    <a:prstGeom prst="rect">
+                      <a:avLst/>
+                    </a:prstGeom>
+                  </pic:spPr>
+                </pic:pic>
+              </a:graphicData>
+            </a:graphic>
+          </wp:inline>
+        </w:drawing>
+      </w:r>
+    </w:p>
+    <w:p>
+      <w:r>
+        <w:rPr>
+          <w:rFonts w:hint="eastAsia"/>
+        </w:rPr>
+        <w:t>C</w:t>
+      </w:r>
+      <w:r>
+        <w:t xml:space="preserve">omo es un engorro llamar todo el rato </w:t>
+      </w:r>
+      <w:proofErr w:type="gramStart"/>
+      <w:r>
+        <w:t>datetime.datetime</w:t>
+      </w:r>
+      <w:proofErr w:type="gramEnd"/>
+      <w:r>
+        <w:t xml:space="preserve"> es mejor llamar la función concreta del modulo</w:t>
+      </w:r>
+    </w:p>
+    <w:p>
+      <w:r>
+        <w:lastRenderedPageBreak/>
+        <w:drawing>
+          <wp:inline distT="0" distB="0" distL="0" distR="0" wp14:anchorId="63A5F485" wp14:editId="70A27020">
+            <wp:extent cx="4972744" cy="2067213"/>
+            <wp:effectExtent l="0" t="0" r="0" b="9525"/>
+            <wp:docPr id="2054001899" name="Imagen 1"/>
+            <wp:cNvGraphicFramePr>
+              <a:graphicFrameLocks xmlns:a="http://schemas.openxmlformats.org/drawingml/2006/main" noChangeAspect="1"/>
+            </wp:cNvGraphicFramePr>
+            <a:graphic xmlns:a="http://schemas.openxmlformats.org/drawingml/2006/main">
+              <a:graphicData uri="http://schemas.openxmlformats.org/drawingml/2006/picture">
+                <pic:pic xmlns:pic="http://schemas.openxmlformats.org/drawingml/2006/picture">
+                  <pic:nvPicPr>
+                    <pic:cNvPr id="2054001899" name=""/>
+                    <pic:cNvPicPr/>
+                  </pic:nvPicPr>
+                  <pic:blipFill>
+                    <a:blip r:embed="rId9"/>
+                    <a:stretch>
+                      <a:fillRect/>
+                    </a:stretch>
+                  </pic:blipFill>
+                  <pic:spPr>
+                    <a:xfrm>
+                      <a:off x="0" y="0"/>
+                      <a:ext cx="4972744" cy="2067213"/>
+                    </a:xfrm>
+                    <a:prstGeom prst="rect">
+                      <a:avLst/>
+                    </a:prstGeom>
+                  </pic:spPr>
+                </pic:pic>
+              </a:graphicData>
+            </a:graphic>
+          </wp:inline>
+        </w:drawing>
+      </w:r>
+    </w:p>
+    <w:p>
+      <w:r>
+        <w:rPr>
+          <w:rFonts w:hint="eastAsia"/>
+        </w:rPr>
+        <w:t>A</w:t>
+      </w:r>
+      <w:r>
+        <w:t xml:space="preserve">hora ya definida la función dentro de now podemos obtener días, hora, minutos, </w:t>
+      </w:r>
+      <w:r>
+        <w:t>años, meses, ect</w:t>
+      </w:r>
+    </w:p>
+    <w:p>
+      <w:r>
+        <w:drawing>
+          <wp:inline distT="0" distB="0" distL="0" distR="0" wp14:anchorId="147ADAAE" wp14:editId="6F818F84">
+            <wp:extent cx="3959578" cy="3067050"/>
+            <wp:effectExtent l="0" t="0" r="3175" b="0"/>
+            <wp:docPr id="1200295282" name="Imagen 1"/>
+            <wp:cNvGraphicFramePr>
+              <a:graphicFrameLocks xmlns:a="http://schemas.openxmlformats.org/drawingml/2006/main" noChangeAspect="1"/>
+            </wp:cNvGraphicFramePr>
+            <a:graphic xmlns:a="http://schemas.openxmlformats.org/drawingml/2006/main">
+              <a:graphicData uri="http://schemas.openxmlformats.org/drawingml/2006/picture">
+                <pic:pic xmlns:pic="http://schemas.openxmlformats.org/drawingml/2006/picture">
+                  <pic:nvPicPr>
+                    <pic:cNvPr id="1200295282" name=""/>
+                    <pic:cNvPicPr/>
+                  </pic:nvPicPr>
+                  <pic:blipFill>
+                    <a:blip r:embed="rId10"/>
+                    <a:stretch>
+                      <a:fillRect/>
+                    </a:stretch>
+                  </pic:blipFill>
+                  <pic:spPr>
+                    <a:xfrm>
+                      <a:off x="0" y="0"/>
+                      <a:ext cx="3961303" cy="3068386"/>
+                    </a:xfrm>
+                    <a:prstGeom prst="rect">
+                      <a:avLst/>
+                    </a:prstGeom>
+                  </pic:spPr>
+                </pic:pic>
+              </a:graphicData>
+            </a:graphic>
+          </wp:inline>
+        </w:drawing>
+      </w:r>
+    </w:p>
+    <w:p>
+      <w:r>
+        <w:rPr>
+          <w:rFonts w:hint="eastAsia"/>
+        </w:rPr>
+        <w:t>F</w:t>
+      </w:r>
+      <w:r>
+        <w:t xml:space="preserve">ormato único de fecha se usa el timestamp, para evitar formatos de por ejemplo separado por / o por </w:t>
+      </w:r>
+      <w:proofErr w:type="gramStart"/>
+      <w:r>
+        <w:t>ejemplo .</w:t>
+      </w:r>
+      <w:proofErr w:type="gramEnd"/>
+      <w:r>
+        <w:t xml:space="preserve"> </w:t>
+      </w:r>
+    </w:p>
+    <w:p>
+      <w:r>
+        <w:drawing>
+          <wp:inline distT="0" distB="0" distL="0" distR="0" wp14:anchorId="7BC652F1" wp14:editId="1F715F8B">
+            <wp:extent cx="5400040" cy="1696720"/>
+            <wp:effectExtent l="0" t="0" r="0" b="0"/>
+            <wp:docPr id="1015778719" name="Imagen 1"/>
+            <wp:cNvGraphicFramePr>
+              <a:graphicFrameLocks xmlns:a="http://schemas.openxmlformats.org/drawingml/2006/main" noChangeAspect="1"/>
+            </wp:cNvGraphicFramePr>
+            <a:graphic xmlns:a="http://schemas.openxmlformats.org/drawingml/2006/main">
+              <a:graphicData uri="http://schemas.openxmlformats.org/drawingml/2006/picture">
+                <pic:pic xmlns:pic="http://schemas.openxmlformats.org/drawingml/2006/picture">
+                  <pic:nvPicPr>
+                    <pic:cNvPr id="1015778719" name=""/>
+                    <pic:cNvPicPr/>
+                  </pic:nvPicPr>
+                  <pic:blipFill>
+                    <a:blip r:embed="rId11"/>
+                    <a:stretch>
+                      <a:fillRect/>
+                    </a:stretch>
+                  </pic:blipFill>
+                  <pic:spPr>
+                    <a:xfrm>
+                      <a:off x="0" y="0"/>
+                      <a:ext cx="5400040" cy="1696720"/>
+                    </a:xfrm>
+                    <a:prstGeom prst="rect">
+                      <a:avLst/>
+                    </a:prstGeom>
+                  </pic:spPr>
+                </pic:pic>
+              </a:graphicData>
+            </a:graphic>
+          </wp:inline>
+        </w:drawing>
+      </w:r>
+    </w:p>
     <w:p/>
+    <w:p/>
+    <w:p/>
+    <w:p/>
+    <w:p/>
+    <w:p>
+      <w:r>
+        <w:rPr>
+          <w:rFonts w:hint="eastAsia"/>
+        </w:rPr>
+        <w:t>E</w:t>
+      </w:r>
+      <w:r>
+        <w:t xml:space="preserve">l de arriba sería un formato de fecha y el segundo es la misma </w:t>
+      </w:r>
+      <w:r>
+        <w:t>fecha</w:t>
+      </w:r>
+      <w:r>
+        <w:rPr>
+          <w:rFonts w:hint="eastAsia"/>
+        </w:rPr>
+        <w:t>,</w:t>
+      </w:r>
+      <w:r>
+        <w:t xml:space="preserve"> pero en timestamp</w:t>
+      </w:r>
+    </w:p>
+    <w:p>
+      <w:r>
+        <w:drawing>
+          <wp:inline distT="0" distB="0" distL="0" distR="0" wp14:anchorId="12A01819" wp14:editId="22C927CA">
+            <wp:extent cx="2514951" cy="504895"/>
+            <wp:effectExtent l="0" t="0" r="0" b="9525"/>
+            <wp:docPr id="891544688" name="Imagen 1"/>
+            <wp:cNvGraphicFramePr>
+              <a:graphicFrameLocks xmlns:a="http://schemas.openxmlformats.org/drawingml/2006/main" noChangeAspect="1"/>
+            </wp:cNvGraphicFramePr>
+            <a:graphic xmlns:a="http://schemas.openxmlformats.org/drawingml/2006/main">
+              <a:graphicData uri="http://schemas.openxmlformats.org/drawingml/2006/picture">
+                <pic:pic xmlns:pic="http://schemas.openxmlformats.org/drawingml/2006/picture">
+                  <pic:nvPicPr>
+                    <pic:cNvPr id="891544688" name=""/>
+                    <pic:cNvPicPr/>
+                  </pic:nvPicPr>
+                  <pic:blipFill>
+                    <a:blip r:embed="rId12"/>
+                    <a:stretch>
+                      <a:fillRect/>
+                    </a:stretch>
+                  </pic:blipFill>
+                  <pic:spPr>
+                    <a:xfrm>
+                      <a:off x="0" y="0"/>
+                      <a:ext cx="2514951" cy="504895"/>
+                    </a:xfrm>
+                    <a:prstGeom prst="rect">
+                      <a:avLst/>
+                    </a:prstGeom>
+                  </pic:spPr>
+                </pic:pic>
+              </a:graphicData>
+            </a:graphic>
+          </wp:inline>
+        </w:drawing>
+      </w:r>
+    </w:p>
+    <w:p>
+      <w:r>
+        <w:t>Introducir</w:t>
+      </w:r>
+      <w:r>
+        <w:t xml:space="preserve"> una fecha</w:t>
+      </w:r>
+      <w:r>
+        <w:t>, lo mínimo necesario es año, mes y día</w:t>
+      </w:r>
+    </w:p>
+    <w:p>
+      <w:r>
+        <w:drawing>
+          <wp:inline distT="0" distB="0" distL="0" distR="0" wp14:anchorId="101C2A1D" wp14:editId="23885654">
+            <wp:extent cx="4963218" cy="781159"/>
+            <wp:effectExtent l="0" t="0" r="8890" b="0"/>
+            <wp:docPr id="1316497562" name="Imagen 1"/>
+            <wp:cNvGraphicFramePr>
+              <a:graphicFrameLocks xmlns:a="http://schemas.openxmlformats.org/drawingml/2006/main" noChangeAspect="1"/>
+            </wp:cNvGraphicFramePr>
+            <a:graphic xmlns:a="http://schemas.openxmlformats.org/drawingml/2006/main">
+              <a:graphicData uri="http://schemas.openxmlformats.org/drawingml/2006/picture">
+                <pic:pic xmlns:pic="http://schemas.openxmlformats.org/drawingml/2006/picture">
+                  <pic:nvPicPr>
+                    <pic:cNvPr id="1316497562" name=""/>
+                    <pic:cNvPicPr/>
+                  </pic:nvPicPr>
+                  <pic:blipFill>
+                    <a:blip r:embed="rId13"/>
+                    <a:stretch>
+                      <a:fillRect/>
+                    </a:stretch>
+                  </pic:blipFill>
+                  <pic:spPr>
+                    <a:xfrm>
+                      <a:off x="0" y="0"/>
+                      <a:ext cx="4963218" cy="781159"/>
+                    </a:xfrm>
+                    <a:prstGeom prst="rect">
+                      <a:avLst/>
+                    </a:prstGeom>
+                  </pic:spPr>
+                </pic:pic>
+              </a:graphicData>
+            </a:graphic>
+          </wp:inline>
+        </w:drawing>
+      </w:r>
+    </w:p>
+    <w:p/>
+    <w:p>
+      <w:r>
+        <w:t>También</w:t>
+      </w:r>
+      <w:r>
+        <w:t xml:space="preserve"> tenemos time en vez de datetime.</w:t>
+      </w:r>
+    </w:p>
+    <w:p>
+      <w:r>
+        <w:drawing>
+          <wp:inline distT="0" distB="0" distL="0" distR="0" wp14:anchorId="4E10CB6A" wp14:editId="6ECBFA16">
+            <wp:extent cx="5400040" cy="925195"/>
+            <wp:effectExtent l="0" t="0" r="0" b="8255"/>
+            <wp:docPr id="113936079" name="Imagen 1"/>
+            <wp:cNvGraphicFramePr>
+              <a:graphicFrameLocks xmlns:a="http://schemas.openxmlformats.org/drawingml/2006/main" noChangeAspect="1"/>
+            </wp:cNvGraphicFramePr>
+            <a:graphic xmlns:a="http://schemas.openxmlformats.org/drawingml/2006/main">
+              <a:graphicData uri="http://schemas.openxmlformats.org/drawingml/2006/picture">
+                <pic:pic xmlns:pic="http://schemas.openxmlformats.org/drawingml/2006/picture">
+                  <pic:nvPicPr>
+                    <pic:cNvPr id="113936079" name=""/>
+                    <pic:cNvPicPr/>
+                  </pic:nvPicPr>
+                  <pic:blipFill>
+                    <a:blip r:embed="rId14"/>
+                    <a:stretch>
+                      <a:fillRect/>
+                    </a:stretch>
+                  </pic:blipFill>
+                  <pic:spPr>
+                    <a:xfrm>
+                      <a:off x="0" y="0"/>
+                      <a:ext cx="5400040" cy="925195"/>
+                    </a:xfrm>
+                    <a:prstGeom prst="rect">
+                      <a:avLst/>
+                    </a:prstGeom>
+                  </pic:spPr>
+                </pic:pic>
+              </a:graphicData>
+            </a:graphic>
+          </wp:inline>
+        </w:drawing>
+      </w:r>
+    </w:p>
+    <w:p>
+      <w:r>
+        <w:rPr>
+          <w:rFonts w:hint="eastAsia"/>
+        </w:rPr>
+        <w:t>E</w:t>
+      </w:r>
+      <w:r>
+        <w:t xml:space="preserve">n estos casos que debemos de buscar en la información de objeto time o datetime </w:t>
+      </w:r>
+      <w:r>
+        <w:t xml:space="preserve">y ver cual </w:t>
+      </w:r>
+      <w:r>
+        <w:t>se amolda mejor a lo que necesitamos. Cada uno tiene sus funciones las cuales debemos de mirar cual es la que nos interesa</w:t>
+      </w:r>
+      <w:r>
+        <w:t>.</w:t>
+      </w:r>
+    </w:p>
+    <w:p>
+      <w:r>
+        <w:t>Time sierve para dar valores concretos a una variable</w:t>
+      </w:r>
+    </w:p>
+    <w:p>
+      <w:r>
+        <w:drawing>
+          <wp:inline distT="0" distB="0" distL="0" distR="0" wp14:anchorId="501E0CB6" wp14:editId="34B85A01">
+            <wp:extent cx="5400040" cy="3088640"/>
+            <wp:effectExtent l="0" t="0" r="0" b="0"/>
+            <wp:docPr id="930798380" name="Imagen 1"/>
+            <wp:cNvGraphicFramePr>
+              <a:graphicFrameLocks xmlns:a="http://schemas.openxmlformats.org/drawingml/2006/main" noChangeAspect="1"/>
+            </wp:cNvGraphicFramePr>
+            <a:graphic xmlns:a="http://schemas.openxmlformats.org/drawingml/2006/main">
+              <a:graphicData uri="http://schemas.openxmlformats.org/drawingml/2006/picture">
+                <pic:pic xmlns:pic="http://schemas.openxmlformats.org/drawingml/2006/picture">
+                  <pic:nvPicPr>
+                    <pic:cNvPr id="930798380" name=""/>
+                    <pic:cNvPicPr/>
+                  </pic:nvPicPr>
+                  <pic:blipFill>
+                    <a:blip r:embed="rId15"/>
+                    <a:stretch>
+                      <a:fillRect/>
+                    </a:stretch>
+                  </pic:blipFill>
+                  <pic:spPr>
+                    <a:xfrm>
+                      <a:off x="0" y="0"/>
+                      <a:ext cx="5400040" cy="3088640"/>
+                    </a:xfrm>
+                    <a:prstGeom prst="rect">
+                      <a:avLst/>
+                    </a:prstGeom>
+                  </pic:spPr>
+                </pic:pic>
+              </a:graphicData>
+            </a:graphic>
+          </wp:inline>
+        </w:drawing>
+      </w:r>
+    </w:p>
+    <w:p>
+      <w:r>
+        <w:rPr>
+          <w:rFonts w:hint="eastAsia"/>
+        </w:rPr>
+        <w:t>I</w:t>
+      </w:r>
+      <w:r>
+        <w:t xml:space="preserve">gual que time tenemos date una agrupa solo la parte hora, minutos, segundos … y date </w:t>
+      </w:r>
+      <w:proofErr w:type="gramStart"/>
+      <w:r>
+        <w:t>agrupa  años</w:t>
+      </w:r>
+      <w:proofErr w:type="gramEnd"/>
+      <w:r>
+        <w:t>, mes y cada una tiene sus funcionalidades concretas</w:t>
+      </w:r>
+    </w:p>
+    <w:p>
+      <w:r>
+        <w:lastRenderedPageBreak/>
+        <w:drawing>
+          <wp:inline distT="0" distB="0" distL="0" distR="0" wp14:anchorId="21275A79" wp14:editId="0DFFA174">
+            <wp:extent cx="5400040" cy="702945"/>
+            <wp:effectExtent l="0" t="0" r="0" b="1905"/>
+            <wp:docPr id="969451011" name="Imagen 1"/>
+            <wp:cNvGraphicFramePr>
+              <a:graphicFrameLocks xmlns:a="http://schemas.openxmlformats.org/drawingml/2006/main" noChangeAspect="1"/>
+            </wp:cNvGraphicFramePr>
+            <a:graphic xmlns:a="http://schemas.openxmlformats.org/drawingml/2006/main">
+              <a:graphicData uri="http://schemas.openxmlformats.org/drawingml/2006/picture">
+                <pic:pic xmlns:pic="http://schemas.openxmlformats.org/drawingml/2006/picture">
+                  <pic:nvPicPr>
+                    <pic:cNvPr id="969451011" name=""/>
+                    <pic:cNvPicPr/>
+                  </pic:nvPicPr>
+                  <pic:blipFill>
+                    <a:blip r:embed="rId16"/>
+                    <a:stretch>
+                      <a:fillRect/>
+                    </a:stretch>
+                  </pic:blipFill>
+                  <pic:spPr>
+                    <a:xfrm>
+                      <a:off x="0" y="0"/>
+                      <a:ext cx="5400040" cy="702945"/>
+                    </a:xfrm>
+                    <a:prstGeom prst="rect">
+                      <a:avLst/>
+                    </a:prstGeom>
+                  </pic:spPr>
+                </pic:pic>
+              </a:graphicData>
+            </a:graphic>
+          </wp:inline>
+        </w:drawing>
+      </w:r>
+    </w:p>
+    <w:p>
+      <w:r>
+        <w:drawing>
+          <wp:inline distT="0" distB="0" distL="0" distR="0" wp14:anchorId="69DAAB68" wp14:editId="76178E91">
+            <wp:extent cx="5400040" cy="2171700"/>
+            <wp:effectExtent l="0" t="0" r="0" b="0"/>
+            <wp:docPr id="829221079" name="Imagen 1"/>
+            <wp:cNvGraphicFramePr>
+              <a:graphicFrameLocks xmlns:a="http://schemas.openxmlformats.org/drawingml/2006/main" noChangeAspect="1"/>
+            </wp:cNvGraphicFramePr>
+            <a:graphic xmlns:a="http://schemas.openxmlformats.org/drawingml/2006/main">
+              <a:graphicData uri="http://schemas.openxmlformats.org/drawingml/2006/picture">
+                <pic:pic xmlns:pic="http://schemas.openxmlformats.org/drawingml/2006/picture">
+                  <pic:nvPicPr>
+                    <pic:cNvPr id="829221079" name=""/>
+                    <pic:cNvPicPr/>
+                  </pic:nvPicPr>
+                  <pic:blipFill>
+                    <a:blip r:embed="rId17"/>
+                    <a:stretch>
+                      <a:fillRect/>
+                    </a:stretch>
+                  </pic:blipFill>
+                  <pic:spPr>
+                    <a:xfrm>
+                      <a:off x="0" y="0"/>
+                      <a:ext cx="5400040" cy="2171700"/>
+                    </a:xfrm>
+                    <a:prstGeom prst="rect">
+                      <a:avLst/>
+                    </a:prstGeom>
+                  </pic:spPr>
+                </pic:pic>
+              </a:graphicData>
+            </a:graphic>
+          </wp:inline>
+        </w:drawing>
+      </w:r>
+    </w:p>
+    <w:p>
+      <w:r>
+        <w:rPr>
+          <w:rFonts w:hint="eastAsia"/>
+        </w:rPr>
+        <w:t>A</w:t>
+      </w:r>
+      <w:r>
+        <w:t>hora queremos operar con fechas para ello usamos timedelta</w:t>
+      </w:r>
+    </w:p>
+    <w:p>
+      <w:pPr>
+        <w:rPr>
+          <w:rFonts w:hint="eastAsia"/>
+        </w:rPr>
+      </w:pPr>
+      <w:r>
+        <w:drawing>
+          <wp:inline distT="0" distB="0" distL="0" distR="0" wp14:anchorId="59A37B18" wp14:editId="6FB61F4F">
+            <wp:extent cx="4677428" cy="1200318"/>
+            <wp:effectExtent l="0" t="0" r="0" b="0"/>
+            <wp:docPr id="287186395" name="Imagen 1"/>
+            <wp:cNvGraphicFramePr>
+              <a:graphicFrameLocks xmlns:a="http://schemas.openxmlformats.org/drawingml/2006/main" noChangeAspect="1"/>
+            </wp:cNvGraphicFramePr>
+            <a:graphic xmlns:a="http://schemas.openxmlformats.org/drawingml/2006/main">
+              <a:graphicData uri="http://schemas.openxmlformats.org/drawingml/2006/picture">
+                <pic:pic xmlns:pic="http://schemas.openxmlformats.org/drawingml/2006/picture">
+                  <pic:nvPicPr>
+                    <pic:cNvPr id="287186395" name=""/>
+                    <pic:cNvPicPr/>
+                  </pic:nvPicPr>
+                  <pic:blipFill>
+                    <a:blip r:embed="rId18"/>
+                    <a:stretch>
+                      <a:fillRect/>
+                    </a:stretch>
+                  </pic:blipFill>
+                  <pic:spPr>
+                    <a:xfrm>
+                      <a:off x="0" y="0"/>
+                      <a:ext cx="4677428" cy="1200318"/>
+                    </a:xfrm>
+                    <a:prstGeom prst="rect">
+                      <a:avLst/>
+                    </a:prstGeom>
+                  </pic:spPr>
+                </pic:pic>
+              </a:graphicData>
+            </a:graphic>
+          </wp:inline>
+        </w:drawing>
+      </w:r>
+    </w:p>
     <w:sectPr>
       <w:pgSz w:w="11906" w:h="16838"/>
       <w:pgMar w:top="1417" w:right="1701" w:bottom="1417" w:left="1701" w:header="708" w:footer="708" w:gutter="0"/>
@@ -146,7 +779,7 @@
 </file>
 
 <file path=word/styles.xml><?xml version="1.0" encoding="utf-8"?>
-<w:styles xmlns:mc="http://schemas.openxmlformats.org/markup-compatibility/2006" xmlns:r="http://schemas.openxmlformats.org/officeDocument/2006/relationships" xmlns:w="http://schemas.openxmlformats.org/wordprocessingml/2006/main" xmlns:w14="http://schemas.microsoft.com/office/word/2010/wordml" xmlns:w15="http://schemas.microsoft.com/office/word/2012/wordml" xmlns:w16cex="http://schemas.microsoft.com/office/word/2018/wordml/cex" xmlns:w16cid="http://schemas.microsoft.com/office/word/2016/wordml/cid" xmlns:w16="http://schemas.microsoft.com/office/word/2018/wordml" xmlns:w16sdtdh="http://schemas.microsoft.com/office/word/2020/wordml/sdtdatahash" xmlns:w16se="http://schemas.microsoft.com/office/word/2015/wordml/symex" mc:Ignorable="w14 w15 w16se w16cid w16 w16cex w16sdtdh">
+<w:styles xmlns:mc="http://schemas.openxmlformats.org/markup-compatibility/2006" xmlns:r="http://schemas.openxmlformats.org/officeDocument/2006/relationships" xmlns:w="http://schemas.openxmlformats.org/wordprocessingml/2006/main" xmlns:w14="http://schemas.microsoft.com/office/word/2010/wordml" xmlns:w15="http://schemas.microsoft.com/office/word/2012/wordml" xmlns:w16cex="http://schemas.microsoft.com/office/word/2018/wordml/cex" xmlns:w16cid="http://schemas.microsoft.com/office/word/2016/wordml/cid" xmlns:w16="http://schemas.microsoft.com/office/word/2018/wordml" xmlns:w16du="http://schemas.microsoft.com/office/word/2023/wordml/word16du" xmlns:w16sdtdh="http://schemas.microsoft.com/office/word/2020/wordml/sdtdatahash" xmlns:w16se="http://schemas.microsoft.com/office/word/2015/wordml/symex" mc:Ignorable="w14 w15 w16se w16cid w16 w16cex w16sdtdh w16du">
   <w:docDefaults>
     <w:rPrDefault>
       <w:rPr>

</xml_diff>